<commit_message>
added superscript attributions.  Blockchain Applications section needs rewritten and attributed still.
</commit_message>
<xml_diff>
--- a/MSDS749 Project_Team 4_Blockchain Analysis v7.docx
+++ b/MSDS749 Project_Team 4_Blockchain Analysis v7.docx
@@ -296,7 +296,25 @@
         <w:pStyle w:val="paragraphs"/>
       </w:pPr>
       <w:r>
-        <w:t xml:space="preserve">lockchain is, at its heart, simply an immutable transaction log, often referred to as a digital ledger, which employs cryptographic hashing techniques in a distributed fashion to create a one-way transaction register which memorializes the characteristics of an interactions between parties and secures those actions with completed proofs of work and a distributed, decentralized, and public log. It was originally designed </w:t>
+        <w:t xml:space="preserve">lockchain is, at its heart, simply an immutable transaction log, often referred to as a </w:t>
+      </w:r>
+      <w:hyperlink r:id="rId8">
+        <w:r>
+          <w:rPr>
+            <w:rStyle w:val="Hyperlink"/>
+          </w:rPr>
+          <w:t>digital ledger</w:t>
+        </w:r>
+      </w:hyperlink>
+      <w:r>
+        <w:rPr>
+          <w:rStyle w:val="Hyperlink"/>
+          <w:vertAlign w:val="superscript"/>
+        </w:rPr>
+        <w:t>1</w:t>
+      </w:r>
+      <w:r>
+        <w:t xml:space="preserve">, which employs cryptographic hashing techniques in a distributed fashion to create a one-way transaction register which memorializes the characteristics of an interactions between parties and secures those actions with completed proofs of work and a distributed, decentralized, and public log. It was originally designed </w:t>
       </w:r>
       <w:proofErr w:type="gramStart"/>
       <w:r>
@@ -314,7 +332,7 @@
       <w:r>
         <w:t xml:space="preserve">This paper will explore the distributed ledger technology known as Blockchain. In this paper we will cover what Blockchain is, the theories and technologies behind Blockchain, its strengths and shortcomings, as well as its current and possible future uses. We will explain the different types of </w:t>
       </w:r>
-      <w:hyperlink r:id="rId8">
+      <w:hyperlink r:id="rId9">
         <w:r>
           <w:rPr>
             <w:rStyle w:val="Hyperlink"/>
@@ -323,9 +341,16 @@
         </w:r>
       </w:hyperlink>
       <w:r>
+        <w:rPr>
+          <w:rStyle w:val="Hyperlink"/>
+          <w:vertAlign w:val="superscript"/>
+        </w:rPr>
+        <w:t>3</w:t>
+      </w:r>
+      <w:r>
         <w:t xml:space="preserve"> (public, private, and federated), and the pros and cons of each. This paper will conclude with a description of an emerging application of Blockchain, </w:t>
       </w:r>
-      <w:hyperlink r:id="rId9">
+      <w:hyperlink r:id="rId10">
         <w:r>
           <w:rPr>
             <w:rStyle w:val="Hyperlink"/>
@@ -334,6 +359,13 @@
         </w:r>
       </w:hyperlink>
       <w:r>
+        <w:rPr>
+          <w:rStyle w:val="Hyperlink"/>
+          <w:vertAlign w:val="superscript"/>
+        </w:rPr>
+        <w:t>16</w:t>
+      </w:r>
+      <w:r>
         <w:t>,</w:t>
       </w:r>
       <w:r>
@@ -373,17 +405,15 @@
         <w:pStyle w:val="paragraphs"/>
       </w:pPr>
       <w:r>
-        <w:t xml:space="preserve">Until about the 1970s, cryptography was mainly the purview of state actors. However, in the 70s, two publications brought cryptography into the public eye the US Government’s </w:t>
-      </w:r>
-      <w:proofErr w:type="spellStart"/>
-      <w:r>
-        <w:t>DES,the</w:t>
-      </w:r>
-      <w:proofErr w:type="spellEnd"/>
-      <w:r>
-        <w:t xml:space="preserve"> Data Encryption Standard, and </w:t>
-      </w:r>
-      <w:hyperlink r:id="rId10">
+        <w:t>Until about the 1970s, cryptography was mainly the purview of state actors. However, in the 70s, two publications brought cryptography into the public eye the US Government’s DES,</w:t>
+      </w:r>
+      <w:r>
+        <w:t xml:space="preserve"> </w:t>
+      </w:r>
+      <w:r>
+        <w:t xml:space="preserve">the Data Encryption Standard, and </w:t>
+      </w:r>
+      <w:hyperlink r:id="rId11">
         <w:r>
           <w:rPr>
             <w:rStyle w:val="Hyperlink"/>
@@ -406,6 +436,13 @@
         </w:r>
       </w:hyperlink>
       <w:r>
+        <w:rPr>
+          <w:rStyle w:val="Hyperlink"/>
+          <w:vertAlign w:val="superscript"/>
+        </w:rPr>
+        <w:t>6</w:t>
+      </w:r>
+      <w:r>
         <w:t>.</w:t>
       </w:r>
     </w:p>
@@ -435,20 +472,18 @@
       </w:r>
       <w:proofErr w:type="spellEnd"/>
       <w:r>
-        <w:t xml:space="preserve"> invitational study to the National Bureau of Standards, now the national Institute of Standards and Technology, following the agency’s invitation to help define a government wide standard encryption algorithm for the protection of sensitive, but unclassified electronic government data.</w:t>
-      </w:r>
-      <w:hyperlink w:history="1">
-        <w:r>
-          <w:rPr>
-            <w:rStyle w:val="Hyperlink"/>
-          </w:rPr>
-          <w:t>7</w:t>
-        </w:r>
-      </w:hyperlink>
-      <w:r>
-        <w:t xml:space="preserve"> IBM’s initial submission was modified to use S-blocks and to decrease the number of bits used for the key as suggested by the National Security Agency before final ratification of the standard. The final design was a symmetric key, 56-bit, block encryption algorithm using </w:t>
-      </w:r>
-      <w:hyperlink r:id="rId11" w:history="1">
+        <w:t xml:space="preserve"> invitational study to the National Bureau of Standards, now the national Institute of Standards and Technology, following the agency’s invitation to help define a government wide standard encryption algorithm for the protection of sensitive, but unclassified electronic government data</w:t>
+      </w:r>
+      <w:r>
+        <w:rPr>
+          <w:vertAlign w:val="superscript"/>
+        </w:rPr>
+        <w:t>7</w:t>
+      </w:r>
+      <w:r>
+        <w:t xml:space="preserve">. IBM’s initial submission was modified to use S-blocks and to decrease the number of bits used for the key as suggested by the National Security Agency before final ratification of the standard. The final design was a symmetric key, 56-bit, block encryption algorithm using </w:t>
+      </w:r>
+      <w:hyperlink r:id="rId12" w:history="1">
         <w:r>
           <w:rPr>
             <w:rStyle w:val="Hyperlink"/>
@@ -457,6 +492,13 @@
         </w:r>
       </w:hyperlink>
       <w:r>
+        <w:rPr>
+          <w:rStyle w:val="Hyperlink"/>
+          <w:vertAlign w:val="superscript"/>
+        </w:rPr>
+        <w:t>8</w:t>
+      </w:r>
+      <w:r>
         <w:t>, or substitution blocks.</w:t>
       </w:r>
     </w:p>
@@ -523,7 +565,25 @@
         <w:pStyle w:val="Text"/>
       </w:pPr>
       <w:r>
-        <w:t>Due to the partially classified nature of the publication, the involvement of the NSA, and the introduction of heretofore unknown feature in the design called S-boxes, the initial specification was immediately met with wide skepticism in the academic realm. Whitefield Diffie and Martin Hellman, prominent cryptography researchers at Stanford University, panned the standard in an “Exhaustive Cryptanalysis of the NBS Data Encryption Standard”. Primarily their concern was that the 56-bit key proposed by the standard was too short to be secure.</w:t>
+        <w:t xml:space="preserve">Due to the partially classified nature of the publication, the involvement of the NSA, and the introduction of heretofore unknown feature in the design called S-boxes, the initial specification was immediately met with wide skepticism in the academic realm. Whitefield Diffie and Martin Hellman, prominent cryptography researchers at Stanford University, panned the standard in an </w:t>
+      </w:r>
+      <w:hyperlink r:id="rId13">
+        <w:r>
+          <w:rPr>
+            <w:rStyle w:val="Hyperlink"/>
+          </w:rPr>
+          <w:t>“Exhaustive Cryptanalysis of the NBS Data Encryption Standard”</w:t>
+        </w:r>
+      </w:hyperlink>
+      <w:r>
+        <w:rPr>
+          <w:rStyle w:val="Hyperlink"/>
+          <w:vertAlign w:val="superscript"/>
+        </w:rPr>
+        <w:t>4</w:t>
+      </w:r>
+      <w:r>
+        <w:t>. Primarily their concern was that the 56-bit key proposed by the standard was too short to be secure.</w:t>
       </w:r>
     </w:p>
     <w:p>
@@ -576,7 +636,7 @@
       <w:r>
         <w:t xml:space="preserve">Diffie and Hellman and went on to advocate for an asymmetric encryption algorithm with greater complexity of the 56-bit DES and the ability to agree upon a shared key over an unsecure channel. This process became known as public key encryption and they went on to eventually patent this concept with Ralph C. Merkle in 1977. </w:t>
       </w:r>
-      <w:hyperlink r:id="rId12" w:history="1">
+      <w:hyperlink r:id="rId14" w:history="1">
         <w:r>
           <w:rPr>
             <w:rStyle w:val="Hyperlink"/>
@@ -585,6 +645,13 @@
         </w:r>
       </w:hyperlink>
       <w:r>
+        <w:rPr>
+          <w:rStyle w:val="Hyperlink"/>
+          <w:vertAlign w:val="superscript"/>
+        </w:rPr>
+        <w:t>11</w:t>
+      </w:r>
+      <w:r>
         <w:t xml:space="preserve"> is what is can become to be named.</w:t>
       </w:r>
     </w:p>
@@ -601,7 +668,7 @@
       <w:r>
         <w:t xml:space="preserve">conceptualized and secretly described in a now unclassified </w:t>
       </w:r>
-      <w:hyperlink r:id="rId13" w:history="1">
+      <w:hyperlink r:id="rId15" w:history="1">
         <w:r>
           <w:rPr>
             <w:rStyle w:val="Hyperlink"/>
@@ -610,6 +677,13 @@
         </w:r>
       </w:hyperlink>
       <w:r>
+        <w:rPr>
+          <w:rStyle w:val="Hyperlink"/>
+          <w:vertAlign w:val="superscript"/>
+        </w:rPr>
+        <w:t>13</w:t>
+      </w:r>
+      <w:r>
         <w:t xml:space="preserve"> by James H. Ellis, Clifford Cocks, and Malcolm J. Williamson of GCHQ, the British signals intelligence agency, in 1969.</w:t>
       </w:r>
     </w:p>
@@ -745,9 +819,21 @@
     <w:p>
       <w:pPr>
         <w:pStyle w:val="Quote"/>
-      </w:pPr>
-      <w:r>
-        <w:t xml:space="preserve">  "In most of Europe, phone companies don't record the phone numbers when you call, and they don't show up on your bill. They only tick off the charges on a meter. Now, I was told that this is partly because the Nazis used the call records that they used to have, to track and identify the opposition after taking over those countries in World War II. They don't keep those records anymore." [9]</w:t>
+        <w:rPr>
+          <w:vertAlign w:val="superscript"/>
+        </w:rPr>
+      </w:pPr>
+      <w:r>
+        <w:t xml:space="preserve">  "In most of Europe, phone companies don't record the phone numbers when you call, and they don't show up on your bill. They only tick off the charges on a meter. Now, I was told that this is partly because the Nazis used the call records that they used to have, to track and identify the opposition after taking over those countries in World War II. They don't keep those records anymore."</w:t>
+      </w:r>
+      <w:r>
+        <w:t xml:space="preserve"> </w:t>
+      </w:r>
+      <w:r>
+        <w:rPr>
+          <w:vertAlign w:val="superscript"/>
+        </w:rPr>
+        <w:t>9</w:t>
       </w:r>
     </w:p>
     <w:p>
@@ -773,7 +859,7 @@
       <w:r>
         <w:t xml:space="preserve"> mailing list was </w:t>
       </w:r>
-      <w:hyperlink r:id="rId14" w:history="1">
+      <w:hyperlink r:id="rId16" w:history="1">
         <w:r>
           <w:rPr>
             <w:rStyle w:val="Hyperlink"/>
@@ -782,6 +868,13 @@
         </w:r>
       </w:hyperlink>
       <w:r>
+        <w:rPr>
+          <w:rStyle w:val="Hyperlink"/>
+          <w:vertAlign w:val="superscript"/>
+        </w:rPr>
+        <w:t>15</w:t>
+      </w:r>
+      <w:r>
         <w:t xml:space="preserve"> of Wikileaks infamy, who has made it his life’s mission to expose corruption and abuse of power.</w:t>
       </w:r>
       <w:r>
@@ -795,7 +888,7 @@
       <w:r>
         <w:t xml:space="preserve">Privacy in communication was a primary concern of the movement, but equally important to the movement were discussions around financial privacy, as Eric Hughes, one of the founders, puts it in his </w:t>
       </w:r>
-      <w:hyperlink r:id="rId15" w:history="1">
+      <w:hyperlink r:id="rId17" w:history="1">
         <w:proofErr w:type="spellStart"/>
         <w:r>
           <w:rPr>
@@ -812,6 +905,13 @@
         </w:r>
       </w:hyperlink>
       <w:r>
+        <w:rPr>
+          <w:rStyle w:val="Hyperlink"/>
+          <w:vertAlign w:val="superscript"/>
+        </w:rPr>
+        <w:t>10</w:t>
+      </w:r>
+      <w:r>
         <w:t>,</w:t>
       </w:r>
     </w:p>
@@ -846,7 +946,7 @@
       <w:r>
         <w:t xml:space="preserve"> (9 pages), but groundbreaking </w:t>
       </w:r>
-      <w:hyperlink r:id="rId16" w:history="1">
+      <w:hyperlink r:id="rId18" w:history="1">
         <w:r>
           <w:rPr>
             <w:rStyle w:val="Hyperlink"/>
@@ -855,6 +955,13 @@
         </w:r>
       </w:hyperlink>
       <w:r>
+        <w:rPr>
+          <w:rStyle w:val="Hyperlink"/>
+          <w:vertAlign w:val="superscript"/>
+        </w:rPr>
+        <w:t>17</w:t>
+      </w:r>
+      <w:r>
         <w:t xml:space="preserve">, was mailed to the </w:t>
       </w:r>
       <w:proofErr w:type="spellStart"/>
@@ -890,7 +997,25 @@
       </w:r>
       <w:proofErr w:type="gramEnd"/>
       <w:r>
-        <w:t xml:space="preserve"> a central authority overseeing or simply recording the transaction to prevent fraud and to provide a verifiable record of was has transpired. Blockchain supplants this requirement with “cryptographic proof instead of trust, allowing any two willing parties to transact directly with each other without the need for a trusted third party”. The consequences of this breakthrough are hard to overstate.</w:t>
+        <w:t xml:space="preserve"> a central authority overseeing or simply recording the transaction to prevent fraud and to provide a verifiable record of was has transpired. Blockchain supplants this requirement with </w:t>
+      </w:r>
+      <w:hyperlink r:id="rId19">
+        <w:r>
+          <w:rPr>
+            <w:rStyle w:val="Hyperlink"/>
+          </w:rPr>
+          <w:t>“cryptographic proof instead of trust, allowing any two willing parties to transact directly with each other without the need for a trusted third party”</w:t>
+        </w:r>
+      </w:hyperlink>
+      <w:r>
+        <w:rPr>
+          <w:rStyle w:val="Hyperlink"/>
+          <w:vertAlign w:val="superscript"/>
+        </w:rPr>
+        <w:t>17</w:t>
+      </w:r>
+      <w:r>
+        <w:t>. The consequences of this breakthrough are hard to overstate.</w:t>
       </w:r>
     </w:p>
     <w:p>
@@ -914,7 +1039,25 @@
         <w:pStyle w:val="paragraphs"/>
       </w:pPr>
       <w:r>
-        <w:t>To get around the need for a central authority, the author(s) of Bitcoin, the first Blockchain technology, employ a proof of work concept in which honest “miner” nodes compete with one another to search for the solution to a difficult secure hash. When a transaction happens, it is added to a pool of other recent transactions. These transactions are picked up by special nodes in a peer to peer distributed network called miners. These miner nodes then search for a specific result to a complex hash comprised from the previous block’s hash, a nonce, and a collection of recent transactions that begins with a specific number of zeros bits. The complexity in finding this hash increases exponentially with the number of zeros specified.</w:t>
+        <w:t xml:space="preserve">To get around the need for a central authority, the author(s) of </w:t>
+      </w:r>
+      <w:hyperlink r:id="rId20">
+        <w:r>
+          <w:rPr>
+            <w:rStyle w:val="Hyperlink"/>
+          </w:rPr>
+          <w:t>Bitcoin</w:t>
+        </w:r>
+      </w:hyperlink>
+      <w:r>
+        <w:rPr>
+          <w:rStyle w:val="Hyperlink"/>
+          <w:vertAlign w:val="superscript"/>
+        </w:rPr>
+        <w:t>17</w:t>
+      </w:r>
+      <w:r>
+        <w:t>, the first Blockchain technology, employ a proof of work concept in which honest “miner” nodes compete with one another to search for the solution to a difficult secure hash. When a transaction happens, it is added to a pool of other recent transactions. These transactions are picked up by special nodes in a peer to peer distributed network called miners. These miner nodes then search for a specific result to a complex hash comprised from the previous block’s hash, a nonce, and a collection of recent transactions that begins with a specific number of zeros bits. The complexity in finding this hash increases exponentially with the number of zeros specified.</w:t>
       </w:r>
     </w:p>
     <w:p>
@@ -992,7 +1135,13 @@
         <w:pStyle w:val="blockchainList"/>
       </w:pPr>
       <w:r>
-        <w:t>On a Blockchain, transactions are happening between different nodes on the network all the time. In our example, Alice initiate a transaction to Bob.</w:t>
+        <w:t>On a Blockchain, transactions are happening between different nodes on the network all the time. In our example, Alice initiate</w:t>
+      </w:r>
+      <w:r>
+        <w:t>s</w:t>
+      </w:r>
+      <w:r>
+        <w:t xml:space="preserve"> a transaction to Bob.</w:t>
       </w:r>
     </w:p>
     <w:p>
@@ -1000,13 +1149,11 @@
         <w:pStyle w:val="blockchainList"/>
       </w:pPr>
       <w:r>
-        <w:t xml:space="preserve">Alice’s wallet </w:t>
-      </w:r>
-      <w:proofErr w:type="gramStart"/>
-      <w:r>
-        <w:t>encrypt</w:t>
-      </w:r>
-      <w:proofErr w:type="gramEnd"/>
+        <w:t>Alice’s wallet encrypt</w:t>
+      </w:r>
+      <w:r>
+        <w:t>s</w:t>
+      </w:r>
       <w:r>
         <w:t xml:space="preserve"> her coin with Bob’s public key and signs the transaction with her private key.</w:t>
       </w:r>
@@ -1024,7 +1171,13 @@
         <w:pStyle w:val="blockchainList"/>
       </w:pPr>
       <w:r>
-        <w:t>Special nodes, called miners, pick up several transactions from the pool.</w:t>
+        <w:t>Special nodes, called miners, pick up several transactions from the pool</w:t>
+      </w:r>
+      <w:r>
+        <w:t xml:space="preserve"> and combine them into a block</w:t>
+      </w:r>
+      <w:r>
+        <w:t>.</w:t>
       </w:r>
     </w:p>
     <w:p>
@@ -1032,7 +1185,7 @@
         <w:pStyle w:val="blockchainList"/>
       </w:pPr>
       <w:r>
-        <w:t>Miners first validate all the transactions to see that all the transactions are fair and valid and does not contain any fraudulent transaction with problems like enough resources/fund in Alice wallet, duplicate transaction etc. (Validation rules are application specific.) These validation rules are called transactional consensus.</w:t>
+        <w:t>Miners first validate all the transactions. Validation rules are application specific. These validation rules are called transactional consensus.</w:t>
       </w:r>
     </w:p>
     <w:p>
@@ -1040,7 +1193,10 @@
         <w:pStyle w:val="blockchainList"/>
       </w:pPr>
       <w:r>
-        <w:t>Once the transactions are validated, the miners will attempt to create a block of the transactions. This block contains a sequential ID, the transactions picked by the miner, a SHA256 Hash of all the values and a hash of the previous block.</w:t>
+        <w:t xml:space="preserve">Once the transactions are validated, the miners will attempt to create a block of the transactions. This block </w:t>
+      </w:r>
+      <w:r>
+        <w:t>contains a sequential ID, the transactions picked by the miner, a SHA256 Hash of all the values and a hash of the previous block.</w:t>
       </w:r>
     </w:p>
     <w:p>
@@ -1114,7 +1270,7 @@
                     </pic:cNvPicPr>
                   </pic:nvPicPr>
                   <pic:blipFill>
-                    <a:blip r:embed="rId17">
+                    <a:blip r:embed="rId21">
                       <a:extLst>
                         <a:ext uri="{28A0092B-C50C-407E-A947-70E740481C1C}">
                           <a14:useLocalDpi xmlns:a14="http://schemas.microsoft.com/office/drawing/2010/main" val="0"/>
@@ -1186,18 +1342,15 @@
         <w:t xml:space="preserve">    </w:t>
       </w:r>
       <w:r>
-        <w:t xml:space="preserve">Blockchain will help address several modern-day security concerns, including issues with contracts, identity, and fraud management. Blockchain-based lists will allow online retailers </w:t>
-      </w:r>
+        <w:t>Blockchain will help address several modern-day security concerns, including issues with contracts, identity, and fraud management. Blockchain-based lists will allow online retailers and financial organizations to conveniently vet their customers and fight against fraudulent activities.</w:t>
+      </w:r>
+    </w:p>
+    <w:p>
+      <w:pPr>
+        <w:jc w:val="both"/>
+      </w:pPr>
       <w:r>
         <w:lastRenderedPageBreak/>
-        <w:t>and financial organizations to conveniently vet their customers and fight against fraudulent activities.</w:t>
-      </w:r>
-    </w:p>
-    <w:p>
-      <w:pPr>
-        <w:jc w:val="both"/>
-      </w:pPr>
-      <w:r>
         <w:t xml:space="preserve">    </w:t>
       </w:r>
       <w:r>
@@ -1812,7 +1965,7 @@
       <w:r>
         <w:t xml:space="preserve">    </w:t>
       </w:r>
-      <w:hyperlink r:id="rId18">
+      <w:hyperlink r:id="rId22">
         <w:r>
           <w:rPr>
             <w:rStyle w:val="Hyperlink"/>
@@ -1821,6 +1974,13 @@
         </w:r>
       </w:hyperlink>
       <w:r>
+        <w:rPr>
+          <w:rStyle w:val="Hyperlink"/>
+          <w:vertAlign w:val="superscript"/>
+        </w:rPr>
+        <w:t>16</w:t>
+      </w:r>
+      <w:r>
         <w:t xml:space="preserve"> </w:t>
       </w:r>
       <w:r>
@@ -1925,7 +2085,7 @@
       <w:r>
         <w:t xml:space="preserve">BigchainDB is designed to be </w:t>
       </w:r>
-      <w:hyperlink r:id="rId19">
+      <w:hyperlink r:id="rId23">
         <w:r>
           <w:rPr>
             <w:rStyle w:val="Hyperlink"/>
@@ -1934,6 +2094,13 @@
         </w:r>
       </w:hyperlink>
       <w:r>
+        <w:rPr>
+          <w:rStyle w:val="Hyperlink"/>
+          <w:vertAlign w:val="superscript"/>
+        </w:rPr>
+        <w:t>20</w:t>
+      </w:r>
+      <w:r>
         <w:t xml:space="preserve"> and distributed but yet synchronized, which makes it ideal for multi-organizational business networks, business to business transactions, or simply for ensuring redundancy and high availability. It also encourages organizations to come out from behind their firewalls and to share data. </w:t>
       </w:r>
       <w:proofErr w:type="spellStart"/>
@@ -1958,19 +2125,19 @@
       </w:r>
       <w:proofErr w:type="spellEnd"/>
       <w:r>
-        <w:t xml:space="preserve"> network is controlled by a different entity. Even if the nodes are all within the same company, each node is better suited to be controlled by different divisions or different persons in the company. As in life, the </w:t>
+        <w:t xml:space="preserve"> network is controlled by a different entity. Even if the nodes are all within the same company, each node is better suited to be controlled by different divisions or different persons in the company. As in life, the strength of a </w:t>
+      </w:r>
+      <w:proofErr w:type="spellStart"/>
+      <w:r>
+        <w:t>BigChainDB</w:t>
+      </w:r>
+      <w:proofErr w:type="spellEnd"/>
+      <w:r>
+        <w:t xml:space="preserve"> network comes from its diversity. The greater the geographic, organizational or other types of </w:t>
       </w:r>
       <w:r>
         <w:lastRenderedPageBreak/>
-        <w:t xml:space="preserve">strength of a </w:t>
-      </w:r>
-      <w:proofErr w:type="spellStart"/>
-      <w:r>
-        <w:t>BigChainDB</w:t>
-      </w:r>
-      <w:proofErr w:type="spellEnd"/>
-      <w:r>
-        <w:t xml:space="preserve"> network comes from its diversity. The greater the geographic, organizational or other types of diversity present in the network the more fault tolerant it will be.</w:t>
+        <w:t>diversity present in the network the more fault tolerant it will be.</w:t>
       </w:r>
     </w:p>
     <w:p>
@@ -1978,15 +2145,7 @@
         <w:pStyle w:val="paragraphs"/>
       </w:pPr>
       <w:r>
-        <w:t xml:space="preserve">There is no supervisor node that has can override or supersede the authority of any other </w:t>
-      </w:r>
-      <w:proofErr w:type="gramStart"/>
-      <w:r>
-        <w:t>node..</w:t>
-      </w:r>
-      <w:proofErr w:type="gramEnd"/>
-      <w:r>
-        <w:t xml:space="preserve"> All nodes are equivalent peers running the same version of software and performing the same set of actions.</w:t>
+        <w:t>There is no supervisor node that has can override or supersede the authority of any other node. All nodes are equivalent peers running the same version of software and performing the same set of actions.</w:t>
       </w:r>
     </w:p>
     <w:p>
@@ -2064,7 +2223,7 @@
                     </pic:cNvPicPr>
                   </pic:nvPicPr>
                   <pic:blipFill>
-                    <a:blip r:embed="rId20">
+                    <a:blip r:embed="rId24">
                       <a:extLst>
                         <a:ext uri="{28A0092B-C50C-407E-A947-70E740481C1C}">
                           <a14:useLocalDpi xmlns:a14="http://schemas.microsoft.com/office/drawing/2010/main" val="0"/>
@@ -2124,7 +2283,7 @@
                     </pic:cNvPicPr>
                   </pic:nvPicPr>
                   <pic:blipFill>
-                    <a:blip r:embed="rId21">
+                    <a:blip r:embed="rId25">
                       <a:extLst>
                         <a:ext uri="{28A0092B-C50C-407E-A947-70E740481C1C}">
                           <a14:useLocalDpi xmlns:a14="http://schemas.microsoft.com/office/drawing/2010/main" val="0"/>
@@ -2169,10 +2328,10 @@
         <w:pStyle w:val="paragraphs"/>
       </w:pPr>
       <w:r>
-        <w:t xml:space="preserve">Blockchains ledgers are generally considered immutable, unchanging over time. This is of course a generalization as nothing is impossible, it is just highly unlikely in the </w:t>
-      </w:r>
-      <w:r>
-        <w:t>cryptographic, probabilistic sense of the word in blockchain. BigchainDB is immutable in the sense that the data is highly resistant to change whether that change be intentional tampering or unintentional through such things as natural disasters or server failures.</w:t>
+        <w:t xml:space="preserve">Blockchains ledgers are generally considered immutable, unchanging over time. This is of course a generalization as nothing is impossible, it is just highly unlikely in the cryptographic, probabilistic sense of the word in blockchain. BigchainDB is immutable in the sense that the data is highly </w:t>
+      </w:r>
+      <w:r>
+        <w:t>resistant to change whether that change be intentional tampering or unintentional through such things as natural disasters or server failures.</w:t>
       </w:r>
     </w:p>
     <w:p>
@@ -2203,26 +2362,23 @@
       <w:pPr>
         <w:pStyle w:val="paragraphs"/>
       </w:pPr>
-      <w:hyperlink r:id="rId22">
-        <w:proofErr w:type="spellStart"/>
+      <w:hyperlink r:id="rId26">
         <w:r>
           <w:rPr>
             <w:rStyle w:val="Hyperlink"/>
           </w:rPr>
           <w:t>Tendermint</w:t>
         </w:r>
-        <w:proofErr w:type="spellEnd"/>
       </w:hyperlink>
       <w:r>
-        <w:t xml:space="preserve"> is a distributed Byzantine-fault tolerant state machine replication protocol. It is tolerant to failure of up to 1/3 of the nodes, it is eventually consistent as every node will see the same transaction </w:t>
-      </w:r>
-      <w:proofErr w:type="gramStart"/>
-      <w:r>
-        <w:t>log, and</w:t>
-      </w:r>
-      <w:proofErr w:type="gramEnd"/>
-      <w:r>
-        <w:t xml:space="preserve"> will compute the same state in isolation. BigchainDB cryptographically signs to verify ownership and hashes to detect tampering each transaction. Then </w:t>
+        <w:rPr>
+          <w:rStyle w:val="Hyperlink"/>
+          <w:vertAlign w:val="superscript"/>
+        </w:rPr>
+        <w:t>19</w:t>
+      </w:r>
+      <w:r>
+        <w:t xml:space="preserve"> is a distributed Byzantine-fault tolerant state machine replication protocol. It is tolerant to failure of up to 1/3 of the nodes, it is eventually consistent as every node will see the same transaction log and will compute the same state in isolation. BigchainDB cryptographically signs to verify ownership and hashes to detect tampering each transaction. Then </w:t>
       </w:r>
       <w:proofErr w:type="spellStart"/>
       <w:r>
@@ -2273,7 +2429,7 @@
                     <pic:cNvPicPr/>
                   </pic:nvPicPr>
                   <pic:blipFill>
-                    <a:blip r:embed="rId23"/>
+                    <a:blip r:embed="rId27"/>
                     <a:stretch>
                       <a:fillRect/>
                     </a:stretch>
@@ -2335,7 +2491,7 @@
       <w:r>
         <w:t xml:space="preserve">A users on BigchainDB can </w:t>
       </w:r>
-      <w:hyperlink r:id="rId24">
+      <w:hyperlink r:id="rId28">
         <w:r>
           <w:rPr>
             <w:rStyle w:val="Hyperlink"/>
@@ -2344,13 +2500,16 @@
         </w:r>
       </w:hyperlink>
       <w:r>
-        <w:t xml:space="preserve"> all stored data, all transactions, assets and metadata in a BigchainDB using the standard MongoDB query engine. Users can even use at least a </w:t>
-      </w:r>
-      <w:r>
-        <w:lastRenderedPageBreak/>
-        <w:t xml:space="preserve">subset of </w:t>
-      </w:r>
-      <w:hyperlink r:id="rId25">
+        <w:rPr>
+          <w:rStyle w:val="Hyperlink"/>
+          <w:vertAlign w:val="superscript"/>
+        </w:rPr>
+        <w:t>24</w:t>
+      </w:r>
+      <w:r>
+        <w:t xml:space="preserve"> all stored data, all transactions, assets and metadata in a BigchainDB using the standard MongoDB query engine. Users can even use at least a subset of </w:t>
+      </w:r>
+      <w:hyperlink r:id="rId29">
         <w:r>
           <w:rPr>
             <w:rStyle w:val="Hyperlink"/>
@@ -2359,6 +2518,15 @@
         </w:r>
       </w:hyperlink>
       <w:r>
+        <w:rPr>
+          <w:rStyle w:val="Hyperlink"/>
+          <w:vertAlign w:val="superscript"/>
+        </w:rPr>
+        <w:t>23</w:t>
+      </w:r>
+      <w:bookmarkStart w:id="4" w:name="_GoBack"/>
+      <w:bookmarkEnd w:id="4"/>
+      <w:r>
         <w:t xml:space="preserve"> with the right tools and drivers.</w:t>
       </w:r>
     </w:p>
@@ -2366,11 +2534,12 @@
       <w:pPr>
         <w:pStyle w:val="Heading2"/>
       </w:pPr>
-      <w:bookmarkStart w:id="4" w:name="sybil-tolerance"/>
-      <w:r>
+      <w:bookmarkStart w:id="5" w:name="sybil-tolerance"/>
+      <w:r>
+        <w:lastRenderedPageBreak/>
         <w:t>Sybil Tolerance</w:t>
       </w:r>
-      <w:bookmarkEnd w:id="4"/>
+      <w:bookmarkEnd w:id="5"/>
     </w:p>
     <w:p>
       <w:pPr>
@@ -2408,7 +2577,7 @@
       <w:pPr>
         <w:pStyle w:val="Heading1"/>
       </w:pPr>
-      <w:bookmarkStart w:id="5" w:name="_Hlk536688934"/>
+      <w:bookmarkStart w:id="6" w:name="_Hlk536688934"/>
       <w:r>
         <w:t>Big</w:t>
       </w:r>
@@ -2520,7 +2689,7 @@
       <w:r>
         <w:t xml:space="preserve">Details of the setup process are available in </w:t>
       </w:r>
-      <w:hyperlink r:id="rId26">
+      <w:hyperlink r:id="rId30">
         <w:r>
           <w:rPr>
             <w:rStyle w:val="Hyperlink"/>
@@ -2547,7 +2716,7 @@
       <w:r>
         <w:t xml:space="preserve"> notebook, the project documentation is available in </w:t>
       </w:r>
-      <w:hyperlink r:id="rId27">
+      <w:hyperlink r:id="rId31">
         <w:r>
           <w:rPr>
             <w:rStyle w:val="Hyperlink"/>
@@ -2570,7 +2739,7 @@
         <w:t>outlook</w:t>
       </w:r>
     </w:p>
-    <w:bookmarkEnd w:id="5"/>
+    <w:bookmarkEnd w:id="6"/>
     <w:p>
       <w:pPr>
         <w:pStyle w:val="Text"/>
@@ -2648,7 +2817,10 @@
         <w:t xml:space="preserve"> tracking</w:t>
       </w:r>
       <w:r>
-        <w:t xml:space="preserve">, clearing, and settlement. Some of the major factors driving the growth of the blockchain technology market are transparency and immutability, faster transactions, and reduced total cost of ownership. The blockchain technology also offers other key benefits such as trustless exchange, durability and reliability, and empowers the users to control all their information and transactions. </w:t>
+        <w:t xml:space="preserve">, </w:t>
+      </w:r>
+      <w:r>
+        <w:t xml:space="preserve">clearing, and settlement. Some of the major factors driving the growth of the blockchain technology market are transparency and immutability, faster transactions, and reduced total cost of ownership. The blockchain technology also offers other key benefits such as trustless exchange, durability and reliability, and empowers the users to control all their information and transactions. </w:t>
       </w:r>
     </w:p>
     <w:p>
@@ -2693,7 +2865,7 @@
                     </pic:cNvPicPr>
                   </pic:nvPicPr>
                   <pic:blipFill>
-                    <a:blip r:embed="rId28">
+                    <a:blip r:embed="rId32">
                       <a:extLst>
                         <a:ext uri="{28A0092B-C50C-407E-A947-70E740481C1C}">
                           <a14:useLocalDpi xmlns:a14="http://schemas.microsoft.com/office/drawing/2010/main" val="0"/>
@@ -2995,10 +3167,7 @@
         <w:pStyle w:val="References"/>
       </w:pPr>
       <w:r>
-        <w:t>\</w:t>
-      </w:r>
-      <w:r>
-        <w:t>https://www.bigchaindb.com/whitepaper/bigchaindb-whitepaper.pdf "BigchainDB 2.0, The Blockchain Database"</w:t>
+        <w:t>\https://www.bigchaindb.com/whitepaper/bigchaindb-whitepaper.pdf "BigchainDB 2.0, The Blockchain Database"</w:t>
       </w:r>
     </w:p>
     <w:p>
@@ -3102,16 +3271,11 @@
         <w:pStyle w:val="References"/>
       </w:pPr>
       <w:r>
-        <w:t xml:space="preserve">http://www.allitebooks.com/cryptography-and-network-security-5th-edition/ "CRYPTOGRAPHY and NETWORK SECURITY </w:t>
-      </w:r>
-      <w:bookmarkStart w:id="6" w:name="_GoBack"/>
-      <w:bookmarkEnd w:id="6"/>
-      <w:r>
-        <w:t>PRINCIPLES AND PRACTICE FIFTH EDITION, pg. 94"</w:t>
+        <w:t>http://www.allitebooks.com/cryptography-and-network-security-5th-edition/ "CRYPTOGRAPHY and NETWORK SECURITY PRINCIPLES AND PRACTICE FIFTH EDITION, pg. 94"</w:t>
       </w:r>
     </w:p>
     <w:sectPr>
-      <w:headerReference w:type="default" r:id="rId29"/>
+      <w:headerReference w:type="default" r:id="rId33"/>
       <w:type w:val="continuous"/>
       <w:pgSz w:w="12240" w:h="15840" w:code="1"/>
       <w:pgMar w:top="1008" w:right="936" w:bottom="1008" w:left="936" w:header="432" w:footer="432" w:gutter="0"/>
@@ -6833,7 +6997,7 @@
 </file>
 
 <file path=customXml/itemProps1.xml><?xml version="1.0" encoding="utf-8"?>
-<ds:datastoreItem xmlns:ds="http://schemas.openxmlformats.org/officeDocument/2006/customXml" ds:itemID="{804CC3AC-D3B5-41A8-8CA0-8F26E98C3274}">
+<ds:datastoreItem xmlns:ds="http://schemas.openxmlformats.org/officeDocument/2006/customXml" ds:itemID="{70BB0966-0601-4271-AEC6-7EAC7D1B669A}">
   <ds:schemaRefs>
     <ds:schemaRef ds:uri="http://schemas.openxmlformats.org/officeDocument/2006/bibliography"/>
   </ds:schemaRefs>

</xml_diff>